<commit_message>
api added in api/association module recruitment search api modified by adding all search condition
</commit_message>
<xml_diff>
--- a/routes/api/utilities/recruitment/cv_template.docx
+++ b/routes/api/utilities/recruitment/cv_template.docx
@@ -1436,6 +1436,8 @@
         </w:rPr>
         <w:t>personal information</w:t>
       </w:r>
+      <w:bookmarkStart w:id="0" w:name="_GoBack"/>
+      <w:bookmarkEnd w:id="0"/>
     </w:p>
     <w:tbl>
       <w:tblPr>
@@ -1597,33 +1599,8 @@
                 <w:rFonts w:cs="Calibri"/>
                 <w:color w:val="000000"/>
               </w:rPr>
-              <w:t>{</w:t>
-            </w:r>
-            <w:proofErr w:type="spellStart"/>
-            <w:r>
-              <w:rPr>
-                <w:rFonts w:cs="Calibri"/>
-                <w:color w:val="000000"/>
-              </w:rPr>
-              <w:t>passport_no</w:t>
-            </w:r>
-            <w:proofErr w:type="spellEnd"/>
-            <w:r>
-              <w:rPr>
-                <w:rFonts w:cs="Calibri"/>
-                <w:color w:val="000000"/>
-              </w:rPr>
-              <w:t>}, Expires on {</w:t>
-            </w:r>
-            <w:proofErr w:type="spellStart"/>
-            <w:r>
-              <w:rPr>
-                <w:rFonts w:cs="Calibri"/>
-                <w:color w:val="000000"/>
-              </w:rPr>
-              <w:t>pass_exp_date</w:t>
-            </w:r>
-            <w:proofErr w:type="spellEnd"/>
+              <w:t>{passport</w:t>
+            </w:r>
             <w:r>
               <w:rPr>
                 <w:rFonts w:cs="Calibri"/>
@@ -2089,8 +2066,6 @@
           <w:rFonts w:cs="Arial"/>
         </w:rPr>
       </w:pPr>
-      <w:bookmarkStart w:id="0" w:name="_GoBack"/>
-      <w:bookmarkEnd w:id="0"/>
     </w:p>
     <w:sectPr>
       <w:footerReference w:type="default" r:id="rId9"/>
@@ -5536,7 +5511,7 @@
   <a:extraClrSchemeLst/>
   <a:extLst>
     <a:ext uri="{05A4C25C-085E-4340-85A3-A5531E510DB2}">
-      <thm15:themeFamily xmlns="" xmlns:thm15="http://schemas.microsoft.com/office/thememl/2012/main" name="Office Theme" id="{62F939B6-93AF-4DB8-9C6B-D6C7DFDC589F}" vid="{4A3C46E8-61CC-4603-A589-7422A47A8E4A}"/>
+      <thm15:themeFamily xmlns:thm15="http://schemas.microsoft.com/office/thememl/2012/main" xmlns="" name="Office Theme" id="{62F939B6-93AF-4DB8-9C6B-D6C7DFDC589F}" vid="{4A3C46E8-61CC-4603-A589-7422A47A8E4A}"/>
     </a:ext>
   </a:extLst>
 </a:theme>

</xml_diff>

<commit_message>
changes in association module
</commit_message>
<xml_diff>
--- a/routes/api/utilities/recruitment/cv_template.docx
+++ b/routes/api/utilities/recruitment/cv_template.docx
@@ -291,6 +291,25 @@
     </w:p>
     <w:p>
       <w:pPr>
+        <w:rPr>
+          <w:rFonts w:cs="Arial"/>
+        </w:rPr>
+      </w:pPr>
+      <w:r>
+        <w:rPr>
+          <w:rFonts w:cs="Arial"/>
+        </w:rPr>
+        <w:t>{#flag</w:t>
+      </w:r>
+      <w:r>
+        <w:rPr>
+          <w:rFonts w:cs="Arial"/>
+        </w:rPr>
+        <w:t>}</w:t>
+      </w:r>
+    </w:p>
+    <w:p>
+      <w:pPr>
         <w:pStyle w:val="Heading2"/>
         <w:rPr>
           <w:color w:val="002060"/>
@@ -323,6 +342,26 @@
           <w:rFonts w:cs="Arial"/>
         </w:rPr>
       </w:pPr>
+      <w:r>
+        <w:rPr>
+          <w:rFonts w:cs="Arial"/>
+        </w:rPr>
+        <w:t>{</w:t>
+      </w:r>
+      <w:r>
+        <w:rPr>
+          <w:rFonts w:cs="Arial"/>
+        </w:rPr>
+        <w:t>/flag</w:t>
+      </w:r>
+      <w:r>
+        <w:rPr>
+          <w:rFonts w:cs="Arial"/>
+        </w:rPr>
+        <w:t>}</w:t>
+      </w:r>
+      <w:bookmarkStart w:id="0" w:name="_GoBack"/>
+      <w:bookmarkEnd w:id="0"/>
     </w:p>
     <w:p>
       <w:pPr>
@@ -1340,6 +1379,7 @@
               <w:rPr>
                 <w:rFonts w:cs="Arial"/>
               </w:rPr>
+              <w:lastRenderedPageBreak/>
               <w:t>{/</w:t>
             </w:r>
             <w:proofErr w:type="spellStart"/>
@@ -1436,8 +1476,6 @@
         </w:rPr>
         <w:t>personal information</w:t>
       </w:r>
-      <w:bookmarkStart w:id="0" w:name="_GoBack"/>
-      <w:bookmarkEnd w:id="0"/>
     </w:p>
     <w:tbl>
       <w:tblPr>
@@ -1667,6 +1705,12 @@
                 <w:rFonts w:cs="Arial"/>
               </w:rPr>
               <w:t>}</w:t>
+            </w:r>
+            <w:r>
+              <w:rPr>
+                <w:rFonts w:cs="Arial"/>
+              </w:rPr>
+              <w:t>{flag}</w:t>
             </w:r>
           </w:p>
         </w:tc>
@@ -1902,35 +1946,6 @@
                 <w:rFonts w:cs="Arial"/>
               </w:rPr>
             </w:pPr>
-            <w:r>
-              <w:rPr>
-                <w:rFonts w:cs="Arial"/>
-              </w:rPr>
-              <w:t>{</w:t>
-            </w:r>
-            <w:proofErr w:type="spellStart"/>
-            <w:r>
-              <w:rPr>
-                <w:rFonts w:cs="Arial"/>
-              </w:rPr>
-              <w:t>ref_desig</w:t>
-            </w:r>
-            <w:proofErr w:type="spellEnd"/>
-            <w:r>
-              <w:rPr>
-                <w:rFonts w:cs="Arial"/>
-              </w:rPr>
-              <w:t>}</w:t>
-            </w:r>
-          </w:p>
-          <w:p>
-            <w:pPr>
-              <w:ind w:left="2160" w:hanging="2160"/>
-              <w:jc w:val="center"/>
-              <w:rPr>
-                <w:rFonts w:cs="Arial"/>
-              </w:rPr>
-            </w:pPr>
           </w:p>
           <w:p>
             <w:pPr>
@@ -1976,21 +1991,6 @@
                 <w:rFonts w:cs="Arial"/>
               </w:rPr>
               <w:t>{ref_name1}</w:t>
-            </w:r>
-          </w:p>
-          <w:p>
-            <w:pPr>
-              <w:ind w:left="2160" w:hanging="2160"/>
-              <w:jc w:val="center"/>
-              <w:rPr>
-                <w:rFonts w:cs="Arial"/>
-              </w:rPr>
-            </w:pPr>
-            <w:r>
-              <w:rPr>
-                <w:rFonts w:cs="Arial"/>
-              </w:rPr>
-              <w:t>{ref_desig1}</w:t>
             </w:r>
           </w:p>
           <w:p>
@@ -5511,7 +5511,7 @@
   <a:extraClrSchemeLst/>
   <a:extLst>
     <a:ext uri="{05A4C25C-085E-4340-85A3-A5531E510DB2}">
-      <thm15:themeFamily xmlns:thm15="http://schemas.microsoft.com/office/thememl/2012/main" xmlns="" name="Office Theme" id="{62F939B6-93AF-4DB8-9C6B-D6C7DFDC589F}" vid="{4A3C46E8-61CC-4603-A589-7422A47A8E4A}"/>
+      <thm15:themeFamily xmlns="" xmlns:thm15="http://schemas.microsoft.com/office/thememl/2012/main" name="Office Theme" id="{62F939B6-93AF-4DB8-9C6B-D6C7DFDC589F}" vid="{4A3C46E8-61CC-4603-A589-7422A47A8E4A}"/>
     </a:ext>
   </a:extLst>
 </a:theme>

</xml_diff>

<commit_message>
bug fixed in recruitment search and resume builder
</commit_message>
<xml_diff>
--- a/routes/api/utilities/recruitment/cv_template.docx
+++ b/routes/api/utilities/recruitment/cv_template.docx
@@ -8,12 +8,6 @@
           <w:rFonts w:cs="Arial"/>
         </w:rPr>
       </w:pPr>
-      <w:r>
-        <w:rPr>
-          <w:rFonts w:cs="Arial"/>
-        </w:rPr>
-        <w:tab/>
-      </w:r>
     </w:p>
     <w:tbl>
       <w:tblPr>
@@ -105,14 +99,7 @@
                 <w:rFonts w:cs="Arial"/>
                 <w:b/>
               </w:rPr>
-              <w:t>EZE</w:t>
-            </w:r>
-            <w:r>
-              <w:rPr>
-                <w:rFonts w:cs="Arial"/>
-                <w:b/>
-              </w:rPr>
-              <w:t>One</w:t>
+              <w:t>EZEOne</w:t>
             </w:r>
             <w:proofErr w:type="spellEnd"/>
             <w:r>
@@ -331,6 +318,26 @@
           <w:color w:val="002060"/>
         </w:rPr>
       </w:pPr>
+      <w:r>
+        <w:rPr>
+          <w:color w:val="002060"/>
+        </w:rPr>
+        <w:t>{#</w:t>
+      </w:r>
+      <w:proofErr w:type="spellStart"/>
+      <w:r>
+        <w:rPr>
+          <w:color w:val="002060"/>
+        </w:rPr>
+        <w:t>aoc</w:t>
+      </w:r>
+      <w:proofErr w:type="spellEnd"/>
+      <w:r>
+        <w:rPr>
+          <w:color w:val="002060"/>
+        </w:rPr>
+        <w:t>}</w:t>
+      </w:r>
       <w:r>
         <w:rPr>
           <w:color w:val="002060"/>
@@ -555,7 +562,6 @@
     </w:tbl>
     <w:p>
       <w:pPr>
-        <w:jc w:val="right"/>
         <w:rPr>
           <w:rFonts w:cs="Arial"/>
         </w:rPr>
@@ -564,61 +570,141 @@
         <w:rPr>
           <w:rFonts w:cs="Arial"/>
         </w:rPr>
-        <w:tab/>
+        <w:t>{/aoc}</w:t>
       </w:r>
     </w:p>
     <w:p>
       <w:pPr>
-        <w:pStyle w:val="Heading2"/>
-        <w:rPr>
-          <w:color w:val="002060"/>
-        </w:rPr>
-      </w:pPr>
-      <w:r>
-        <w:rPr>
-          <w:color w:val="002060"/>
-        </w:rPr>
-        <w:t>Key Skills</w:t>
-      </w:r>
-      <w:r>
-        <w:rPr>
-          <w:color w:val="002060"/>
-        </w:rPr>
-        <w:t xml:space="preserve"> </w:t>
+        <w:jc w:val="right"/>
+        <w:rPr>
+          <w:rFonts w:cs="Arial"/>
+        </w:rPr>
+      </w:pPr>
+      <w:r>
+        <w:rPr>
+          <w:rFonts w:cs="Arial"/>
+        </w:rPr>
+        <w:tab/>
       </w:r>
     </w:p>
     <w:p>
       <w:pPr>
-        <w:rPr>
-          <w:rFonts w:cs="Arial"/>
-        </w:rPr>
-      </w:pPr>
-      <w:r>
-        <w:rPr>
-          <w:rFonts w:cs="Arial"/>
-        </w:rPr>
-        <w:t>{</w:t>
+        <w:pStyle w:val="Heading2"/>
+        <w:rPr>
+          <w:color w:val="002060"/>
+        </w:rPr>
+      </w:pPr>
+      <w:r>
+        <w:rPr>
+          <w:color w:val="002060"/>
+        </w:rPr>
+        <w:t>{#</w:t>
       </w:r>
       <w:proofErr w:type="spellStart"/>
       <w:r>
         <w:rPr>
-          <w:rFonts w:cs="Arial"/>
-        </w:rPr>
-        <w:t>key_skills</w:t>
+          <w:color w:val="002060"/>
+        </w:rPr>
+        <w:t>ks</w:t>
       </w:r>
       <w:proofErr w:type="spellEnd"/>
       <w:r>
         <w:rPr>
-          <w:rFonts w:cs="Arial"/>
+          <w:color w:val="002060"/>
         </w:rPr>
         <w:t>}</w:t>
+      </w:r>
+      <w:r>
+        <w:rPr>
+          <w:color w:val="002060"/>
+        </w:rPr>
+        <w:t>Key Skills</w:t>
+      </w:r>
+      <w:r>
+        <w:rPr>
+          <w:color w:val="002060"/>
+        </w:rPr>
+        <w:t xml:space="preserve"> </w:t>
       </w:r>
     </w:p>
     <w:p>
       <w:pPr>
+        <w:rPr>
+          <w:rFonts w:cs="Arial"/>
+        </w:rPr>
+      </w:pPr>
+      <w:r>
+        <w:rPr>
+          <w:rFonts w:cs="Arial"/>
+        </w:rPr>
+        <w:t>{</w:t>
+      </w:r>
+      <w:proofErr w:type="spellStart"/>
+      <w:r>
+        <w:rPr>
+          <w:rFonts w:cs="Arial"/>
+        </w:rPr>
+        <w:t>key_skills</w:t>
+      </w:r>
+      <w:proofErr w:type="spellEnd"/>
+      <w:r>
+        <w:rPr>
+          <w:rFonts w:cs="Arial"/>
+        </w:rPr>
+        <w:t>}</w:t>
+      </w:r>
+      <w:r>
+        <w:rPr>
+          <w:rFonts w:cs="Arial"/>
+        </w:rPr>
+        <w:t>{/</w:t>
+      </w:r>
+      <w:proofErr w:type="spellStart"/>
+      <w:r>
+        <w:rPr>
+          <w:rFonts w:cs="Arial"/>
+        </w:rPr>
+        <w:t>ks</w:t>
+      </w:r>
+      <w:proofErr w:type="spellEnd"/>
+      <w:r>
+        <w:rPr>
+          <w:rFonts w:cs="Arial"/>
+        </w:rPr>
+        <w:t>}</w:t>
+      </w:r>
+    </w:p>
+    <w:p>
+      <w:pPr>
         <w:pStyle w:val="Heading2"/>
-      </w:pPr>
-      <w:r>
+        <w:rPr>
+          <w:color w:val="002060"/>
+        </w:rPr>
+      </w:pPr>
+      <w:r>
+        <w:rPr>
+          <w:color w:val="002060"/>
+        </w:rPr>
+        <w:t>{#</w:t>
+      </w:r>
+      <w:proofErr w:type="spellStart"/>
+      <w:r>
+        <w:rPr>
+          <w:color w:val="002060"/>
+        </w:rPr>
+        <w:t>edu</w:t>
+      </w:r>
+      <w:proofErr w:type="spellEnd"/>
+      <w:r>
+        <w:rPr>
+          <w:color w:val="002060"/>
+        </w:rPr>
+        <w:t>}</w:t>
+      </w:r>
+      <w:r>
+        <w:rPr>
+          <w:color w:val="002060"/>
+        </w:rPr>
         <w:t>education</w:t>
       </w:r>
     </w:p>
@@ -646,7 +732,7 @@
       <w:tr>
         <w:tc>
           <w:tcPr>
-            <w:tcW w:w="1516" w:type="dxa"/>
+            <w:tcW w:w="2004" w:type="dxa"/>
             <w:shd w:val="clear" w:color="auto" w:fill="DEEAF6"/>
           </w:tcPr>
           <w:p>
@@ -671,7 +757,7 @@
         </w:tc>
         <w:tc>
           <w:tcPr>
-            <w:tcW w:w="2063" w:type="dxa"/>
+            <w:tcW w:w="1371" w:type="dxa"/>
             <w:shd w:val="clear" w:color="auto" w:fill="DEEAF6"/>
           </w:tcPr>
           <w:p>
@@ -696,7 +782,7 @@
         </w:tc>
         <w:tc>
           <w:tcPr>
-            <w:tcW w:w="2083" w:type="dxa"/>
+            <w:tcW w:w="1558" w:type="dxa"/>
             <w:shd w:val="clear" w:color="auto" w:fill="DEEAF6"/>
           </w:tcPr>
           <w:p>
@@ -721,7 +807,7 @@
         </w:tc>
         <w:tc>
           <w:tcPr>
-            <w:tcW w:w="1662" w:type="dxa"/>
+            <w:tcW w:w="1369" w:type="dxa"/>
             <w:shd w:val="clear" w:color="auto" w:fill="DEEAF6"/>
           </w:tcPr>
           <w:p>
@@ -765,7 +851,7 @@
         </w:tc>
         <w:tc>
           <w:tcPr>
-            <w:tcW w:w="1090" w:type="dxa"/>
+            <w:tcW w:w="2112" w:type="dxa"/>
             <w:shd w:val="clear" w:color="auto" w:fill="DEEAF6"/>
           </w:tcPr>
           <w:p>
@@ -786,16 +872,7 @@
                 <w:b/>
                 <w:i w:val="0"/>
               </w:rPr>
-              <w:t>Score</w:t>
-            </w:r>
-            <w:r>
-              <w:rPr>
-                <w:rStyle w:val="Emphasis"/>
-                <w:rFonts w:cs="Arial"/>
-                <w:b/>
-                <w:i w:val="0"/>
-              </w:rPr>
-              <w:t>(</w:t>
+              <w:t>Score(</w:t>
             </w:r>
             <w:proofErr w:type="gramEnd"/>
             <w:r>
@@ -813,7 +890,7 @@
       <w:tr>
         <w:tc>
           <w:tcPr>
-            <w:tcW w:w="1516" w:type="dxa"/>
+            <w:tcW w:w="2004" w:type="dxa"/>
             <w:shd w:val="clear" w:color="auto" w:fill="auto"/>
           </w:tcPr>
           <w:p>
@@ -835,7 +912,7 @@
         </w:tc>
         <w:tc>
           <w:tcPr>
-            <w:tcW w:w="2063" w:type="dxa"/>
+            <w:tcW w:w="1371" w:type="dxa"/>
             <w:shd w:val="clear" w:color="auto" w:fill="auto"/>
           </w:tcPr>
           <w:p>
@@ -857,7 +934,7 @@
         </w:tc>
         <w:tc>
           <w:tcPr>
-            <w:tcW w:w="2083" w:type="dxa"/>
+            <w:tcW w:w="1558" w:type="dxa"/>
             <w:shd w:val="clear" w:color="auto" w:fill="auto"/>
           </w:tcPr>
           <w:p>
@@ -895,7 +972,7 @@
         </w:tc>
         <w:tc>
           <w:tcPr>
-            <w:tcW w:w="1662" w:type="dxa"/>
+            <w:tcW w:w="1369" w:type="dxa"/>
             <w:shd w:val="clear" w:color="auto" w:fill="auto"/>
           </w:tcPr>
           <w:p>
@@ -938,7 +1015,7 @@
         </w:tc>
         <w:tc>
           <w:tcPr>
-            <w:tcW w:w="1090" w:type="dxa"/>
+            <w:tcW w:w="2112" w:type="dxa"/>
             <w:shd w:val="clear" w:color="auto" w:fill="auto"/>
           </w:tcPr>
           <w:p>
@@ -955,14 +1032,7 @@
                 <w:rFonts w:cs="Calibri"/>
                 <w:color w:val="000000"/>
               </w:rPr>
-              <w:t>{score}</w:t>
-            </w:r>
-            <w:r>
-              <w:rPr>
-                <w:rFonts w:cs="Calibri"/>
-                <w:color w:val="000000"/>
-              </w:rPr>
-              <w:t>{/education}</w:t>
+              <w:t>{score}{/education}</w:t>
             </w:r>
           </w:p>
         </w:tc>
@@ -976,66 +1046,69 @@
         </w:rPr>
       </w:pPr>
       <w:r>
+        <w:t>{/</w:t>
+      </w:r>
+      <w:proofErr w:type="spellStart"/>
+      <w:r>
+        <w:t>edu</w:t>
+      </w:r>
+      <w:proofErr w:type="spellEnd"/>
+      <w:r>
+        <w:t>}</w:t>
+      </w:r>
+    </w:p>
+    <w:p>
+      <w:pPr>
+        <w:pStyle w:val="Heading2"/>
         <w:rPr>
           <w:color w:val="002060"/>
         </w:rPr>
-        <w:t>{#</w:t>
+      </w:pPr>
+      <w:r>
+        <w:rPr>
+          <w:color w:val="002060"/>
+        </w:rPr>
+        <w:t>{#ad}</w:t>
+      </w:r>
+      <w:r>
+        <w:rPr>
+          <w:color w:val="002060"/>
+        </w:rPr>
+        <w:t>additional qualifications &amp; certificates</w:t>
+      </w:r>
+    </w:p>
+    <w:p>
+      <w:pPr>
+        <w:rPr>
+          <w:rFonts w:cs="Arial"/>
+        </w:rPr>
+      </w:pPr>
+    </w:p>
+    <w:p>
+      <w:pPr>
+        <w:rPr>
+          <w:rFonts w:cs="Arial"/>
+        </w:rPr>
+      </w:pPr>
+      <w:r>
+        <w:rPr>
+          <w:rFonts w:cs="Arial"/>
+        </w:rPr>
+        <w:t>{/ad}{#</w:t>
       </w:r>
       <w:proofErr w:type="spellStart"/>
       <w:r>
         <w:rPr>
-          <w:color w:val="002060"/>
+          <w:rFonts w:cs="Arial"/>
         </w:rPr>
         <w:t>additional_info</w:t>
       </w:r>
       <w:proofErr w:type="spellEnd"/>
       <w:r>
         <w:rPr>
-          <w:color w:val="002060"/>
+          <w:rFonts w:cs="Arial"/>
         </w:rPr>
         <w:t>}</w:t>
-      </w:r>
-      <w:r>
-        <w:rPr>
-          <w:color w:val="002060"/>
-        </w:rPr>
-        <w:t>additional quali</w:t>
-      </w:r>
-      <w:r>
-        <w:rPr>
-          <w:color w:val="002060"/>
-        </w:rPr>
-        <w:t>fications</w:t>
-      </w:r>
-      <w:r>
-        <w:rPr>
-          <w:color w:val="002060"/>
-        </w:rPr>
-        <w:t xml:space="preserve"> </w:t>
-      </w:r>
-      <w:r>
-        <w:rPr>
-          <w:color w:val="002060"/>
-        </w:rPr>
-        <w:t>&amp;</w:t>
-      </w:r>
-      <w:r>
-        <w:rPr>
-          <w:color w:val="002060"/>
-        </w:rPr>
-        <w:t xml:space="preserve"> </w:t>
-      </w:r>
-      <w:r>
-        <w:rPr>
-          <w:color w:val="002060"/>
-        </w:rPr>
-        <w:t>certificates</w:t>
-      </w:r>
-      <w:r>
-        <w:rPr>
-          <w:color w:val="002060"/>
-        </w:rPr>
-        <w:t xml:space="preserve"> </w:t>
       </w:r>
     </w:p>
     <w:p>
@@ -1052,13 +1125,7 @@
         <w:rPr>
           <w:rFonts w:cs="Arial"/>
         </w:rPr>
-        <w:t>{cert}</w:t>
-      </w:r>
-      <w:r>
-        <w:rPr>
-          <w:rFonts w:cs="Arial"/>
-        </w:rPr>
-        <w:t>{/</w:t>
+        <w:t>{cert}{/</w:t>
       </w:r>
       <w:proofErr w:type="spellStart"/>
       <w:r>
@@ -1094,21 +1161,7 @@
         <w:rPr>
           <w:color w:val="002060"/>
         </w:rPr>
-        <w:t>{#</w:t>
-      </w:r>
-      <w:proofErr w:type="spellStart"/>
-      <w:r>
-        <w:rPr>
-          <w:color w:val="002060"/>
-        </w:rPr>
-        <w:t>work_exp</w:t>
-      </w:r>
-      <w:proofErr w:type="spellEnd"/>
-      <w:r>
-        <w:rPr>
-          <w:color w:val="002060"/>
-        </w:rPr>
-        <w:t>}</w:t>
+        <w:t>{#we}</w:t>
       </w:r>
       <w:r>
         <w:rPr>
@@ -1123,6 +1176,19 @@
           <w:rFonts w:cs="Arial"/>
         </w:rPr>
       </w:pPr>
+    </w:p>
+    <w:p>
+      <w:pPr>
+        <w:rPr>
+          <w:rFonts w:cs="Arial"/>
+        </w:rPr>
+      </w:pPr>
+      <w:r>
+        <w:rPr>
+          <w:rFonts w:cs="Arial"/>
+        </w:rPr>
+        <w:t>{/we}</w:t>
+      </w:r>
     </w:p>
     <w:tbl>
       <w:tblPr>
@@ -1131,7 +1197,7 @@
         <w:tblBorders>
           <w:top w:val="dotted" w:sz="4" w:space="0" w:color="auto"/>
           <w:left w:val="dotted" w:sz="4" w:space="0" w:color="auto"/>
-          <w:bottom w:val="single" w:sz="4" w:space="0" w:color="auto"/>
+          <w:bottom w:val="dotted" w:sz="4" w:space="0" w:color="auto"/>
           <w:right w:val="dotted" w:sz="4" w:space="0" w:color="auto"/>
           <w:insideH w:val="dotted" w:sz="4" w:space="0" w:color="auto"/>
           <w:insideV w:val="dotted" w:sz="4" w:space="0" w:color="auto"/>
@@ -1159,7 +1225,21 @@
               <w:rPr>
                 <w:rFonts w:cs="Arial"/>
               </w:rPr>
-              <w:t>{</w:t>
+              <w:t>{#</w:t>
+            </w:r>
+            <w:proofErr w:type="spellStart"/>
+            <w:r>
+              <w:rPr>
+                <w:rFonts w:cs="Arial"/>
+              </w:rPr>
+              <w:t>work_exp</w:t>
+            </w:r>
+            <w:proofErr w:type="spellEnd"/>
+            <w:r>
+              <w:rPr>
+                <w:rFonts w:cs="Arial"/>
+              </w:rPr>
+              <w:t>}{</w:t>
             </w:r>
             <w:proofErr w:type="spellStart"/>
             <w:r>
@@ -1238,14 +1318,7 @@
                 <w:rFonts w:cs="Arial"/>
                 <w:b/>
               </w:rPr>
-              <w:t>Accomplishment</w:t>
-            </w:r>
-            <w:r>
-              <w:rPr>
-                <w:rFonts w:cs="Arial"/>
-                <w:b/>
-              </w:rPr>
-              <w:t>s</w:t>
+              <w:t>Accomplishments</w:t>
             </w:r>
           </w:p>
         </w:tc>
@@ -1255,9 +1328,6 @@
           <w:tcPr>
             <w:tcW w:w="8414" w:type="dxa"/>
             <w:gridSpan w:val="3"/>
-            <w:tcBorders>
-              <w:bottom w:val="dotted" w:sz="4" w:space="0" w:color="auto"/>
-            </w:tcBorders>
             <w:shd w:val="clear" w:color="auto" w:fill="auto"/>
           </w:tcPr>
           <w:p>
@@ -1284,6 +1354,20 @@
               <w:rPr>
                 <w:rFonts w:cs="Arial"/>
               </w:rPr>
+              <w:t>}{/</w:t>
+            </w:r>
+            <w:proofErr w:type="spellStart"/>
+            <w:r>
+              <w:rPr>
+                <w:rFonts w:cs="Arial"/>
+              </w:rPr>
+              <w:t>work_exp</w:t>
+            </w:r>
+            <w:proofErr w:type="spellEnd"/>
+            <w:r>
+              <w:rPr>
+                <w:rFonts w:cs="Arial"/>
+              </w:rPr>
               <w:t>}</w:t>
             </w:r>
           </w:p>
@@ -1314,47 +1398,6 @@
                 <w:rFonts w:cs="Arial"/>
               </w:rPr>
             </w:pPr>
-          </w:p>
-        </w:tc>
-      </w:tr>
-      <w:tr>
-        <w:tc>
-          <w:tcPr>
-            <w:tcW w:w="8414" w:type="dxa"/>
-            <w:gridSpan w:val="3"/>
-            <w:tcBorders>
-              <w:left w:val="nil"/>
-              <w:bottom w:val="nil"/>
-              <w:right w:val="nil"/>
-            </w:tcBorders>
-            <w:shd w:val="clear" w:color="auto" w:fill="auto"/>
-          </w:tcPr>
-          <w:p>
-            <w:pPr>
-              <w:rPr>
-                <w:rFonts w:cs="Arial"/>
-              </w:rPr>
-            </w:pPr>
-            <w:r>
-              <w:rPr>
-                <w:rFonts w:cs="Arial"/>
-              </w:rPr>
-              <w:t>{/</w:t>
-            </w:r>
-            <w:proofErr w:type="spellStart"/>
-            <w:r>
-              <w:rPr>
-                <w:rFonts w:cs="Arial"/>
-              </w:rPr>
-              <w:t>work_exp</w:t>
-            </w:r>
-            <w:proofErr w:type="spellEnd"/>
-            <w:r>
-              <w:rPr>
-                <w:rFonts w:cs="Arial"/>
-              </w:rPr>
-              <w:t>}</w:t>
-            </w:r>
           </w:p>
         </w:tc>
       </w:tr>
@@ -1377,20 +1420,13 @@
         <w:rPr>
           <w:color w:val="002060"/>
         </w:rPr>
-        <w:lastRenderedPageBreak/>
         <w:t>{#hob}</w:t>
       </w:r>
       <w:r>
         <w:rPr>
           <w:color w:val="002060"/>
         </w:rPr>
-        <w:t>hobbies and p</w:t>
-      </w:r>
-      <w:r>
-        <w:rPr>
-          <w:color w:val="002060"/>
-        </w:rPr>
-        <w:t>ersonal interests</w:t>
+        <w:t>hobbies and personal interests</w:t>
       </w:r>
     </w:p>
     <w:p>
@@ -1420,13 +1456,7 @@
         <w:rPr>
           <w:rFonts w:cs="Arial"/>
         </w:rPr>
-        <w:t>}</w:t>
-      </w:r>
-      <w:r>
-        <w:rPr>
-          <w:rFonts w:cs="Arial"/>
-        </w:rPr>
-        <w:t>{/hob}</w:t>
+        <w:t>}{/hob}</w:t>
       </w:r>
       <w:r>
         <w:rPr>
@@ -1448,8 +1478,6 @@
         </w:rPr>
         <w:t>personal information</w:t>
       </w:r>
-      <w:bookmarkStart w:id="0" w:name="_GoBack"/>
-      <w:bookmarkEnd w:id="0"/>
     </w:p>
     <w:tbl>
       <w:tblPr>
@@ -1485,19 +1513,7 @@
               <w:rPr>
                 <w:rFonts w:cs="Arial"/>
               </w:rPr>
-              <w:t>Full/Legal</w:t>
-            </w:r>
-            <w:r>
-              <w:rPr>
-                <w:rFonts w:cs="Arial"/>
-              </w:rPr>
-              <w:t xml:space="preserve"> N</w:t>
-            </w:r>
-            <w:r>
-              <w:rPr>
-                <w:rFonts w:cs="Arial"/>
-              </w:rPr>
-              <w:t>ame</w:t>
+              <w:t>Full/Legal Name</w:t>
             </w:r>
           </w:p>
         </w:tc>
@@ -1611,15 +1627,17 @@
                 <w:rFonts w:cs="Calibri"/>
                 <w:color w:val="000000"/>
               </w:rPr>
-              <w:t>{passport</w:t>
+              <w:t>{passpor</w:t>
             </w:r>
             <w:r>
               <w:rPr>
                 <w:rFonts w:cs="Calibri"/>
                 <w:color w:val="000000"/>
               </w:rPr>
-              <w:t>}</w:t>
-            </w:r>
+              <w:t>t}</w:t>
+            </w:r>
+            <w:bookmarkStart w:id="0" w:name="_GoBack"/>
+            <w:bookmarkEnd w:id="0"/>
           </w:p>
         </w:tc>
       </w:tr>
@@ -1639,13 +1657,7 @@
               <w:rPr>
                 <w:rFonts w:cs="Arial"/>
               </w:rPr>
-              <w:t>Any Other</w:t>
-            </w:r>
-            <w:r>
-              <w:rPr>
-                <w:rFonts w:cs="Arial"/>
-              </w:rPr>
-              <w:t xml:space="preserve"> Information</w:t>
+              <w:t>Any Other Information</w:t>
             </w:r>
           </w:p>
         </w:tc>
@@ -1826,6 +1838,12 @@
         <w:rPr>
           <w:color w:val="002060"/>
         </w:rPr>
+        <w:t>{#ref}</w:t>
+      </w:r>
+      <w:r>
+        <w:rPr>
+          <w:color w:val="002060"/>
+        </w:rPr>
         <w:t>references</w:t>
       </w:r>
     </w:p>
@@ -1838,7 +1856,7 @@
     </w:p>
     <w:tbl>
       <w:tblPr>
-        <w:tblW w:w="8443" w:type="dxa"/>
+        <w:tblW w:w="0" w:type="auto"/>
         <w:tblBorders>
           <w:top w:val="dotted" w:sz="4" w:space="0" w:color="auto"/>
           <w:left w:val="dotted" w:sz="4" w:space="0" w:color="auto"/>
@@ -1850,16 +1868,96 @@
         <w:tblLook w:val="04A0" w:firstRow="1" w:lastRow="0" w:firstColumn="1" w:lastColumn="0" w:noHBand="0" w:noVBand="1"/>
       </w:tblPr>
       <w:tblGrid>
-        <w:gridCol w:w="4216"/>
-        <w:gridCol w:w="4227"/>
+        <w:gridCol w:w="4261"/>
+        <w:gridCol w:w="4261"/>
       </w:tblGrid>
       <w:tr>
         <w:trPr>
-          <w:trHeight w:val="1202"/>
+          <w:trHeight w:val="1713"/>
         </w:trPr>
         <w:tc>
           <w:tcPr>
-            <w:tcW w:w="0" w:type="auto"/>
+            <w:tcW w:w="4261" w:type="dxa"/>
+            <w:shd w:val="clear" w:color="auto" w:fill="auto"/>
+          </w:tcPr>
+          <w:p>
+            <w:pPr>
+              <w:jc w:val="center"/>
+              <w:rPr>
+                <w:rFonts w:cs="Arial"/>
+              </w:rPr>
+            </w:pPr>
+            <w:r>
+              <w:rPr>
+                <w:rFonts w:cs="Arial"/>
+              </w:rPr>
+              <w:t>{#reference</w:t>
+            </w:r>
+            <w:r>
+              <w:rPr>
+                <w:rFonts w:cs="Arial"/>
+              </w:rPr>
+              <w:t>}</w:t>
+            </w:r>
+          </w:p>
+          <w:p>
+            <w:pPr>
+              <w:ind w:left="2160" w:hanging="2160"/>
+              <w:jc w:val="center"/>
+              <w:rPr>
+                <w:rFonts w:cs="Arial"/>
+              </w:rPr>
+            </w:pPr>
+            <w:r>
+              <w:rPr>
+                <w:rFonts w:cs="Arial"/>
+              </w:rPr>
+              <w:t>{</w:t>
+            </w:r>
+            <w:proofErr w:type="spellStart"/>
+            <w:r>
+              <w:rPr>
+                <w:rFonts w:cs="Arial"/>
+              </w:rPr>
+              <w:t>ref_name</w:t>
+            </w:r>
+            <w:proofErr w:type="spellEnd"/>
+            <w:r>
+              <w:rPr>
+                <w:rFonts w:cs="Arial"/>
+              </w:rPr>
+              <w:t>}</w:t>
+            </w:r>
+          </w:p>
+          <w:p>
+            <w:pPr>
+              <w:ind w:left="2160" w:hanging="2160"/>
+              <w:jc w:val="center"/>
+              <w:rPr>
+                <w:rFonts w:cs="Arial"/>
+              </w:rPr>
+            </w:pPr>
+          </w:p>
+          <w:p>
+            <w:pPr>
+              <w:ind w:left="2160" w:hanging="2160"/>
+              <w:rPr>
+                <w:rFonts w:cs="Arial"/>
+              </w:rPr>
+            </w:pPr>
+          </w:p>
+          <w:p>
+            <w:pPr>
+              <w:ind w:left="2160" w:hanging="2160"/>
+              <w:rPr>
+                <w:rFonts w:cs="Arial"/>
+              </w:rPr>
+            </w:pPr>
+          </w:p>
+        </w:tc>
+        <w:tc>
+          <w:tcPr>
+            <w:tcW w:w="4261" w:type="dxa"/>
             <w:shd w:val="clear" w:color="auto" w:fill="auto"/>
           </w:tcPr>
           <w:p>
@@ -1874,7 +1972,7 @@
               <w:rPr>
                 <w:rFonts w:cs="Arial"/>
               </w:rPr>
-              <w:t>{#reference}</w:t>
+              <w:t>{ref_name1}</w:t>
             </w:r>
           </w:p>
           <w:p>
@@ -1889,97 +1987,12 @@
               <w:rPr>
                 <w:rFonts w:cs="Arial"/>
               </w:rPr>
-              <w:t>{</w:t>
-            </w:r>
-            <w:proofErr w:type="spellStart"/>
-            <w:r>
-              <w:rPr>
-                <w:rFonts w:cs="Arial"/>
-              </w:rPr>
-              <w:t>ref_name</w:t>
-            </w:r>
-            <w:proofErr w:type="spellEnd"/>
-            <w:r>
-              <w:rPr>
-                <w:rFonts w:cs="Arial"/>
-              </w:rPr>
-              <w:t>}</w:t>
+              <w:t>{/reference}</w:t>
             </w:r>
           </w:p>
           <w:p>
             <w:pPr>
               <w:ind w:left="2160" w:hanging="2160"/>
-              <w:jc w:val="center"/>
-              <w:rPr>
-                <w:rFonts w:cs="Arial"/>
-              </w:rPr>
-            </w:pPr>
-          </w:p>
-          <w:p>
-            <w:pPr>
-              <w:ind w:left="2160" w:hanging="2160"/>
-              <w:rPr>
-                <w:rFonts w:cs="Arial"/>
-              </w:rPr>
-            </w:pPr>
-          </w:p>
-          <w:p>
-            <w:pPr>
-              <w:ind w:left="2160" w:hanging="2160"/>
-              <w:rPr>
-                <w:rFonts w:cs="Arial"/>
-              </w:rPr>
-            </w:pPr>
-          </w:p>
-        </w:tc>
-        <w:tc>
-          <w:tcPr>
-            <w:tcW w:w="0" w:type="auto"/>
-            <w:shd w:val="clear" w:color="auto" w:fill="auto"/>
-          </w:tcPr>
-          <w:p>
-            <w:pPr>
-              <w:ind w:left="2160" w:hanging="2160"/>
-              <w:jc w:val="center"/>
-              <w:rPr>
-                <w:rFonts w:cs="Arial"/>
-              </w:rPr>
-            </w:pPr>
-          </w:p>
-          <w:p>
-            <w:pPr>
-              <w:ind w:left="2160" w:hanging="2160"/>
-              <w:jc w:val="center"/>
-              <w:rPr>
-                <w:rFonts w:cs="Arial"/>
-              </w:rPr>
-            </w:pPr>
-            <w:r>
-              <w:rPr>
-                <w:rFonts w:cs="Arial"/>
-              </w:rPr>
-              <w:t>{ref_name1}</w:t>
-            </w:r>
-          </w:p>
-          <w:p>
-            <w:pPr>
-              <w:ind w:left="2160" w:hanging="2160"/>
-              <w:jc w:val="center"/>
-              <w:rPr>
-                <w:rFonts w:cs="Arial"/>
-              </w:rPr>
-            </w:pPr>
-            <w:r>
-              <w:rPr>
-                <w:rFonts w:cs="Arial"/>
-              </w:rPr>
-              <w:t>{/reference}</w:t>
-            </w:r>
-          </w:p>
-          <w:p>
-            <w:pPr>
-              <w:ind w:left="2160" w:hanging="2160"/>
-              <w:jc w:val="center"/>
               <w:rPr>
                 <w:rFonts w:cs="Arial"/>
               </w:rPr>
@@ -1994,6 +2007,12 @@
           <w:rFonts w:cs="Arial"/>
         </w:rPr>
       </w:pPr>
+      <w:r>
+        <w:rPr>
+          <w:rFonts w:cs="Arial"/>
+        </w:rPr>
+        <w:t>{/ref}</w:t>
+      </w:r>
     </w:p>
     <w:p>
       <w:pPr>
@@ -2035,6 +2054,7 @@
         </w:rPr>
       </w:pPr>
     </w:p>
+    <w:p/>
     <w:sectPr>
       <w:footerReference w:type="default" r:id="rId9"/>
       <w:pgSz w:w="11906" w:h="16838"/>
@@ -5479,7 +5499,7 @@
   <a:extraClrSchemeLst/>
   <a:extLst>
     <a:ext uri="{05A4C25C-085E-4340-85A3-A5531E510DB2}">
-      <thm15:themeFamily xmlns="" xmlns:thm15="http://schemas.microsoft.com/office/thememl/2012/main" name="Office Theme" id="{62F939B6-93AF-4DB8-9C6B-D6C7DFDC589F}" vid="{4A3C46E8-61CC-4603-A589-7422A47A8E4A}"/>
+      <thm15:themeFamily xmlns:thm15="http://schemas.microsoft.com/office/thememl/2012/main" xmlns="" name="Office Theme" id="{62F939B6-93AF-4DB8-9C6B-D6C7DFDC589F}" vid="{4A3C46E8-61CC-4603-A589-7422A47A8E4A}"/>
     </a:ext>
   </a:extLst>
 </a:theme>

</xml_diff>